<commit_message>
Add Git Repo Link
</commit_message>
<xml_diff>
--- a/Agile Development Methodology.docx
+++ b/Agile Development Methodology.docx
@@ -96,23 +96,7 @@
           <w:sz w:val="28"/>
           <w:szCs w:val="28"/>
         </w:rPr>
-        <w:t xml:space="preserve"> part of this project was to read the client brief and convert it into </w:t>
-      </w:r>
-      <w:proofErr w:type="gramStart"/>
-      <w:r>
-        <w:rPr>
-          <w:sz w:val="28"/>
-          <w:szCs w:val="28"/>
-        </w:rPr>
-        <w:t>a</w:t>
-      </w:r>
-      <w:proofErr w:type="gramEnd"/>
-      <w:r>
-        <w:rPr>
-          <w:sz w:val="28"/>
-          <w:szCs w:val="28"/>
-        </w:rPr>
-        <w:t xml:space="preserve"> </w:t>
+        <w:t xml:space="preserve"> part of this project was to read the client brief and convert it into a </w:t>
       </w:r>
       <w:r>
         <w:rPr>
@@ -480,6 +464,29 @@
           <w:szCs w:val="28"/>
         </w:rPr>
         <w:t xml:space="preserve">Bellow is a picture providing evidence of my Kanban (To Do List) during the development of the prototype. </w:t>
+      </w:r>
+    </w:p>
+    <w:p>
+      <w:pPr>
+        <w:rPr>
+          <w:sz w:val="28"/>
+          <w:szCs w:val="28"/>
+        </w:rPr>
+      </w:pPr>
+    </w:p>
+    <w:p>
+      <w:pPr>
+        <w:rPr>
+          <w:sz w:val="28"/>
+          <w:szCs w:val="28"/>
+        </w:rPr>
+      </w:pPr>
+      <w:r>
+        <w:rPr>
+          <w:sz w:val="28"/>
+          <w:szCs w:val="28"/>
+        </w:rPr>
+        <w:t>https://github.com/Maaaabdullah/assettrackingsystem</w:t>
       </w:r>
     </w:p>
     <w:p>

</xml_diff>